<commit_message>
Migration to wx_cgd_menus.py use
</commit_message>
<xml_diff>
--- a/Docs/Programming Beginnings Sighted to Blind.docx
+++ b/Docs/Programming Beginnings Sighted to Blind.docx
@@ -3,23 +3,156 @@
 <w:document xmlns:wpc="http://schemas.microsoft.com/office/word/2010/wordprocessingCanvas" xmlns:cx="http://schemas.microsoft.com/office/drawing/2014/chartex" xmlns:cx1="http://schemas.microsoft.com/office/drawing/2015/9/8/chartex" xmlns:cx2="http://schemas.microsoft.com/office/drawing/2015/10/21/chartex" xmlns:cx3="http://schemas.microsoft.com/office/drawing/2016/5/9/chartex" xmlns:cx4="http://schemas.microsoft.com/office/drawing/2016/5/10/chartex" xmlns:cx5="http://schemas.microsoft.com/office/drawing/2016/5/11/chartex" xmlns:cx6="http://schemas.microsoft.com/office/drawing/2016/5/12/chartex" xmlns:cx7="http://schemas.microsoft.com/office/drawing/2016/5/13/chartex" xmlns:cx8="http://schemas.microsoft.com/office/drawing/2016/5/14/chartex" xmlns:mc="http://schemas.openxmlformats.org/markup-compatibility/2006" xmlns:aink="http://schemas.microsoft.com/office/drawing/2016/ink" xmlns:am3d="http://schemas.microsoft.com/office/drawing/2017/model3d" xmlns:o="urn:schemas-microsoft-com:office:office" xmlns:oel="http://schemas.microsoft.com/office/2019/extlst" xmlns:r="http://schemas.openxmlformats.org/officeDocument/2006/relationships" xmlns:m="http://schemas.openxmlformats.org/officeDocument/2006/math" xmlns:v="urn:schemas-microsoft-com:vml" xmlns:wp14="http://schemas.microsoft.com/office/word/2010/wordprocessingDrawing" xmlns:wp="http://schemas.openxmlformats.org/drawingml/2006/wordprocessingDrawing" xmlns:w10="urn:schemas-microsoft-com:office:word" xmlns:w="http://schemas.openxmlformats.org/wordprocessingml/2006/main" xmlns:w14="http://schemas.microsoft.com/office/word/2010/wordml" xmlns:w15="http://schemas.microsoft.com/office/word/2012/wordml" xmlns:w16cex="http://schemas.microsoft.com/office/word/2018/wordml/cex" xmlns:w16cid="http://schemas.microsoft.com/office/word/2016/wordml/cid" xmlns:w16="http://schemas.microsoft.com/office/word/2018/wordml" xmlns:w16du="http://schemas.microsoft.com/office/word/2023/wordml/word16du" xmlns:w16sdtdh="http://schemas.microsoft.com/office/word/2020/wordml/sdtdatahash" xmlns:w16sdtfl="http://schemas.microsoft.com/office/word/2024/wordml/sdtformatlock" xmlns:w16se="http://schemas.microsoft.com/office/word/2015/wordml/symex" xmlns:wpg="http://schemas.microsoft.com/office/word/2010/wordprocessingGroup" xmlns:wpi="http://schemas.microsoft.com/office/word/2010/wordprocessingInk" xmlns:wne="http://schemas.microsoft.com/office/word/2006/wordml" xmlns:wps="http://schemas.microsoft.com/office/word/2010/wordprocessingShape" mc:Ignorable="w14 w15 w16se w16cid w16 w16cex w16sdtdh w16sdtfl w16du wp14">
   <w:body>
     <w:p>
-      <w:r>
-        <w:t>Programming Beginnings - From Helping the Sighted to Helping the Blind</w:t>
-      </w:r>
-    </w:p>
-    <w:p>
-      <w:r>
-        <w:t>The start:</w:t>
-      </w:r>
-    </w:p>
-    <w:p>
-      <w:r>
-        <w:t>Beginners computer savvy but not computer programming savvy</w:t>
-      </w:r>
-    </w:p>
-    <w:p>
-      <w:r>
-        <w:t>Examples useful but often abstract - Make pictures</w:t>
+      <w:pPr>
+        <w:pStyle w:val="ListParagraph"/>
+        <w:numPr>
+          <w:ilvl w:val="0"/>
+          <w:numId w:val="2"/>
+        </w:numPr>
+      </w:pPr>
+      <w:r>
+        <w:t xml:space="preserve">Our goal is to </w:t>
+      </w:r>
+      <w:r>
+        <w:t xml:space="preserve">help </w:t>
+      </w:r>
+      <w:r>
+        <w:t xml:space="preserve">beginning </w:t>
+      </w:r>
+      <w:r>
+        <w:t xml:space="preserve">blind </w:t>
+      </w:r>
+      <w:r>
+        <w:t xml:space="preserve">students “see” simple pictures that we </w:t>
+      </w:r>
+      <w:r>
+        <w:t>ofte</w:t>
+      </w:r>
+      <w:r>
+        <w:t>n easily</w:t>
+      </w:r>
+      <w:r>
+        <w:t xml:space="preserve"> </w:t>
+      </w:r>
+      <w:r>
+        <w:t xml:space="preserve">show </w:t>
+      </w:r>
+      <w:r>
+        <w:t>sighted students.</w:t>
+      </w:r>
+    </w:p>
+    <w:p>
+      <w:pPr>
+        <w:pStyle w:val="ListParagraph"/>
+        <w:numPr>
+          <w:ilvl w:val="0"/>
+          <w:numId w:val="2"/>
+        </w:numPr>
+      </w:pPr>
+      <w:r>
+        <w:t>Our</w:t>
+      </w:r>
+      <w:r>
+        <w:t xml:space="preserve"> method is to transform those simple pictures into </w:t>
+      </w:r>
+      <w:r>
+        <w:t>figures the</w:t>
+      </w:r>
+      <w:r>
+        <w:t xml:space="preserve"> blind can feel.</w:t>
+      </w:r>
+    </w:p>
+    <w:p>
+      <w:pPr>
+        <w:pStyle w:val="ListParagraph"/>
+        <w:numPr>
+          <w:ilvl w:val="0"/>
+          <w:numId w:val="2"/>
+        </w:numPr>
+      </w:pPr>
+      <w:r>
+        <w:t xml:space="preserve">We </w:t>
+      </w:r>
+      <w:r>
+        <w:t>use</w:t>
+      </w:r>
+      <w:r>
+        <w:t xml:space="preserve"> Braille printers </w:t>
+      </w:r>
+      <w:r>
+        <w:t>to produce touchable figures</w:t>
+      </w:r>
+      <w:r>
+        <w:t>.</w:t>
+      </w:r>
+    </w:p>
+    <w:p>
+      <w:pPr>
+        <w:pStyle w:val="ListParagraph"/>
+        <w:numPr>
+          <w:ilvl w:val="0"/>
+          <w:numId w:val="2"/>
+        </w:numPr>
+      </w:pPr>
+      <w:r>
+        <w:t>Beginners</w:t>
+      </w:r>
+      <w:r>
+        <w:t xml:space="preserve">, sighted or not, </w:t>
+      </w:r>
+      <w:r>
+        <w:t xml:space="preserve">are </w:t>
+      </w:r>
+      <w:r>
+        <w:t xml:space="preserve">often </w:t>
+      </w:r>
+      <w:r>
+        <w:t>computer savvy but not programming savvy</w:t>
+      </w:r>
+      <w:r>
+        <w:t>.</w:t>
+      </w:r>
+    </w:p>
+    <w:p>
+      <w:pPr>
+        <w:pStyle w:val="ListParagraph"/>
+        <w:numPr>
+          <w:ilvl w:val="0"/>
+          <w:numId w:val="2"/>
+        </w:numPr>
+      </w:pPr>
+      <w:r>
+        <w:t xml:space="preserve">Examples </w:t>
+      </w:r>
+      <w:r>
+        <w:t xml:space="preserve">may be </w:t>
+      </w:r>
+      <w:r>
+        <w:t xml:space="preserve">useful but </w:t>
+      </w:r>
+      <w:r>
+        <w:t xml:space="preserve">are </w:t>
+      </w:r>
+      <w:r>
+        <w:t xml:space="preserve">often </w:t>
+      </w:r>
+      <w:r>
+        <w:t xml:space="preserve">to </w:t>
+      </w:r>
+      <w:r>
+        <w:t>abstract</w:t>
+      </w:r>
+      <w:r>
+        <w:t xml:space="preserve">.   </w:t>
+      </w:r>
+      <w:r>
+        <w:t>Use</w:t>
+      </w:r>
+      <w:r>
+        <w:t xml:space="preserve"> pictures</w:t>
+      </w:r>
+      <w:r>
+        <w:t>.</w:t>
       </w:r>
     </w:p>
     <w:p>
@@ -31,7 +164,16 @@
         <w:t>show_square_loop_colors.py</w:t>
       </w:r>
       <w:r>
-        <w:t xml:space="preserve">  # standard</w:t>
+        <w:t xml:space="preserve">  </w:t>
+      </w:r>
+      <w:r>
+        <w:t xml:space="preserve">- </w:t>
+      </w:r>
+      <w:r>
+        <w:t>An e</w:t>
+      </w:r>
+      <w:r>
+        <w:t>xample for the sighted</w:t>
       </w:r>
     </w:p>
     <w:p>
@@ -39,17 +181,32 @@
         <w:tab/>
       </w:r>
       <w:r>
-        <w:t>Display a square with colored sides</w:t>
+        <w:t>A Program to d</w:t>
+      </w:r>
+      <w:r>
+        <w:t>isplay a square with colored sides</w:t>
       </w:r>
     </w:p>
     <w:p>
       <w:r>
         <w:tab/>
-        <w:t>Execute program before detailed explanation</w:t>
-      </w:r>
-    </w:p>
-    <w:p>
-      <w:r>
+        <w:t xml:space="preserve">Execute </w:t>
+      </w:r>
+      <w:r>
+        <w:t xml:space="preserve">the </w:t>
+      </w:r>
+      <w:r>
+        <w:t>program before detailed explanation</w:t>
+      </w:r>
+      <w:r>
+        <w:t>.</w:t>
+      </w:r>
+    </w:p>
+    <w:p>
+      <w:r>
+        <w:rPr>
+          <w:noProof/>
+        </w:rPr>
         <w:drawing>
           <wp:inline distT="0" distB="0" distL="0" distR="0" wp14:anchorId="587BB772" wp14:editId="505D324A">
             <wp:extent cx="5943600" cy="2389505"/>
@@ -66,7 +223,7 @@
                     <pic:cNvPicPr/>
                   </pic:nvPicPr>
                   <pic:blipFill>
-                    <a:blip r:embed="rId4"/>
+                    <a:blip r:embed="rId7"/>
                     <a:stretch>
                       <a:fillRect/>
                     </a:stretch>
@@ -100,7 +257,16 @@
         <w:ind w:left="720"/>
       </w:pPr>
       <w:r>
-        <w:t>Just a description – “Etch-a-Sketch”</w:t>
+        <w:t>Just a description –</w:t>
+      </w:r>
+      <w:r>
+        <w:t xml:space="preserve"> drawing instructions </w:t>
+      </w:r>
+      <w:r>
+        <w:t>– verbal</w:t>
+      </w:r>
+      <w:r>
+        <w:t xml:space="preserve"> “Etch-a-Sketch”</w:t>
       </w:r>
     </w:p>
     <w:p>
@@ -135,7 +301,28 @@
         <w:ind w:left="2160"/>
       </w:pPr>
       <w:r>
-        <w:t>Line width(thickness)</w:t>
+        <w:t>Line width(thickness</w:t>
+      </w:r>
+      <w:r>
+        <w:t>, in pixels</w:t>
+      </w:r>
+      <w:r>
+        <w:t>)</w:t>
+      </w:r>
+      <w:r>
+        <w:t xml:space="preserve"> – pixel</w:t>
+      </w:r>
+      <w:r>
+        <w:t xml:space="preserve">, </w:t>
+      </w:r>
+      <w:r>
+        <w:t xml:space="preserve">a tiny bit </w:t>
+      </w:r>
+      <w:r>
+        <w:t>of</w:t>
+      </w:r>
+      <w:r>
+        <w:t xml:space="preserve"> screen or  page</w:t>
       </w:r>
     </w:p>
     <w:p>
@@ -202,13 +389,36 @@
         </w:rPr>
         <w:t>show_square_loop_colors_w80.py</w:t>
       </w:r>
+      <w:r>
+        <w:rPr>
+          <w:b/>
+          <w:bCs/>
+        </w:rPr>
+        <w:t xml:space="preserve"> </w:t>
+      </w:r>
+      <w:r>
+        <w:t xml:space="preserve">– same program with </w:t>
+      </w:r>
+      <w:r>
+        <w:t>minor change</w:t>
+      </w:r>
     </w:p>
     <w:p>
       <w:r>
         <w:tab/>
-      </w:r>
-      <w:r>
-        <w:t>Just a small change – thicker lines</w:t>
+        <w:t xml:space="preserve">Just </w:t>
+      </w:r>
+      <w:r>
+        <w:t>a minor change</w:t>
+      </w:r>
+      <w:r>
+        <w:t xml:space="preserve"> </w:t>
+      </w:r>
+      <w:r>
+        <w:t>--&gt;</w:t>
+      </w:r>
+      <w:r>
+        <w:t xml:space="preserve"> thicker lines</w:t>
       </w:r>
     </w:p>
     <w:p>
@@ -216,9 +426,15 @@
         <w:tab/>
         <w:t>Execute program before detailed explanation</w:t>
       </w:r>
-    </w:p>
-    <w:p>
-      <w:r>
+      <w:r>
+        <w:t>.</w:t>
+      </w:r>
+    </w:p>
+    <w:p>
+      <w:r>
+        <w:rPr>
+          <w:noProof/>
+        </w:rPr>
         <w:drawing>
           <wp:inline distT="0" distB="0" distL="0" distR="0" wp14:anchorId="187D9D8D" wp14:editId="1D941AF2">
             <wp:extent cx="5943600" cy="2588895"/>
@@ -235,7 +451,7 @@
                     <pic:cNvPicPr/>
                   </pic:nvPicPr>
                   <pic:blipFill>
-                    <a:blip r:embed="rId5"/>
+                    <a:blip r:embed="rId8"/>
                     <a:stretch>
                       <a:fillRect/>
                     </a:stretch>
@@ -271,16 +487,29 @@
         <w:t>show_square_loop_colors_braille.py</w:t>
       </w:r>
       <w:r>
-        <w:t xml:space="preserve">  # braille</w:t>
-      </w:r>
-    </w:p>
-    <w:p>
-      <w:r>
-        <w:t>The smallest of changes to add braille</w:t>
-      </w:r>
-    </w:p>
-    <w:p>
-      <w:r>
+        <w:t xml:space="preserve">  </w:t>
+      </w:r>
+      <w:r>
+        <w:t xml:space="preserve">- </w:t>
+      </w:r>
+      <w:r>
+        <w:t xml:space="preserve">our </w:t>
+      </w:r>
+      <w:r>
+        <w:t>first program</w:t>
+      </w:r>
+      <w:r>
+        <w:t>,</w:t>
+      </w:r>
+      <w:r>
+        <w:t xml:space="preserve"> changed for the blind</w:t>
+      </w:r>
+    </w:p>
+    <w:p>
+      <w:r>
+        <w:rPr>
+          <w:noProof/>
+        </w:rPr>
         <w:drawing>
           <wp:inline distT="0" distB="0" distL="0" distR="0" wp14:anchorId="4B5F3B00" wp14:editId="53458768">
             <wp:extent cx="5943600" cy="4396740"/>
@@ -297,7 +526,7 @@
                     <pic:cNvPicPr/>
                   </pic:nvPicPr>
                   <pic:blipFill>
-                    <a:blip r:embed="rId6"/>
+                    <a:blip r:embed="rId9"/>
                     <a:stretch>
                       <a:fillRect/>
                     </a:stretch>
@@ -317,45 +546,780 @@
           </wp:inline>
         </w:drawing>
       </w:r>
-    </w:p>
-    <w:p>
-      <w:r>
-        <w:t>We get original drawing</w:t>
-      </w:r>
-    </w:p>
-    <w:p>
-      <w:r>
-        <w:t>Window simulation of Braille map</w:t>
-      </w:r>
-    </w:p>
-    <w:p>
-      <w:r>
-        <w:t>Start  Notepad.exe to mimic application which sends text to Braille embossing.</w:t>
-      </w:r>
-    </w:p>
-    <w:p>
-      <w:r>
-        <w:t>Paste to notepad – coarse text map of  square figure</w:t>
+      <w:r>
+        <w:t xml:space="preserve"> </w:t>
+      </w:r>
+    </w:p>
+    <w:p/>
+    <w:p>
+      <w:pPr>
+        <w:pStyle w:val="ListParagraph"/>
+        <w:numPr>
+          <w:ilvl w:val="0"/>
+          <w:numId w:val="3"/>
+        </w:numPr>
+      </w:pPr>
+      <w:r>
+        <w:t>The colored square figure that the sighted student sees.</w:t>
+      </w:r>
+    </w:p>
+    <w:p>
+      <w:pPr>
+        <w:pStyle w:val="ListParagraph"/>
+        <w:numPr>
+          <w:ilvl w:val="0"/>
+          <w:numId w:val="3"/>
+        </w:numPr>
+      </w:pPr>
+      <w:r>
+        <w:t xml:space="preserve">Window simulation of Braille </w:t>
+      </w:r>
+      <w:r>
+        <w:t>version of text map</w:t>
+      </w:r>
+      <w:r>
+        <w:t xml:space="preserve"> – more to come</w:t>
+      </w:r>
+    </w:p>
+    <w:p>
+      <w:pPr>
+        <w:pStyle w:val="ListParagraph"/>
+        <w:numPr>
+          <w:ilvl w:val="0"/>
+          <w:numId w:val="3"/>
+        </w:numPr>
+      </w:pPr>
+      <w:r>
+        <w:t>A</w:t>
+      </w:r>
+      <w:r>
+        <w:t xml:space="preserve"> “text map”</w:t>
+      </w:r>
+      <w:r>
+        <w:t xml:space="preserve"> in the Windows clipboard</w:t>
+      </w:r>
+      <w:r>
+        <w:t xml:space="preserve"> which c</w:t>
+      </w:r>
+      <w:r>
+        <w:t>an be Braille print</w:t>
+      </w:r>
+      <w:r>
+        <w:t>ed</w:t>
+      </w:r>
+      <w:r>
+        <w:t>.</w:t>
+      </w:r>
+    </w:p>
+    <w:p>
+      <w:pPr>
+        <w:pStyle w:val="ListParagraph"/>
+        <w:numPr>
+          <w:ilvl w:val="0"/>
+          <w:numId w:val="3"/>
+        </w:numPr>
+      </w:pPr>
+      <w:r>
+        <w:t xml:space="preserve">  When printed as Braille, this text creates a touchable version of the figure.</w:t>
+      </w:r>
+    </w:p>
+    <w:p>
+      <w:pPr>
+        <w:pStyle w:val="ListParagraph"/>
+        <w:numPr>
+          <w:ilvl w:val="1"/>
+          <w:numId w:val="3"/>
+        </w:numPr>
+      </w:pPr>
+      <w:r>
+        <w:t>Note that our students can easily paste text into an application which prints the Braille.</w:t>
+      </w:r>
+    </w:p>
+    <w:p>
+      <w:pPr>
+        <w:pStyle w:val="ListParagraph"/>
+        <w:numPr>
+          <w:ilvl w:val="1"/>
+          <w:numId w:val="3"/>
+        </w:numPr>
+      </w:pPr>
+      <w:r>
+        <w:t xml:space="preserve">For practice and demonstration, we use the common application notepad.exe.  </w:t>
+      </w:r>
+      <w:r>
+        <w:t>Notepad does no</w:t>
+      </w:r>
+      <w:r>
+        <w:t xml:space="preserve"> Braille </w:t>
+      </w:r>
+      <w:r>
+        <w:t>printing</w:t>
+      </w:r>
+      <w:r>
+        <w:t xml:space="preserve">, but </w:t>
+      </w:r>
+      <w:r>
+        <w:t xml:space="preserve">it </w:t>
+      </w:r>
+      <w:r>
+        <w:t xml:space="preserve">shows text and </w:t>
+      </w:r>
+      <w:r>
+        <w:t>prove</w:t>
+      </w:r>
+      <w:r>
+        <w:t xml:space="preserve"> our pasting operation.</w:t>
+      </w:r>
+    </w:p>
+    <w:p>
+      <w:pPr>
+        <w:pStyle w:val="ListParagraph"/>
+        <w:numPr>
+          <w:ilvl w:val="1"/>
+          <w:numId w:val="3"/>
+        </w:numPr>
+      </w:pPr>
+      <w:r>
+        <w:t xml:space="preserve">Start  Notepad.exe to mimic application </w:t>
+      </w:r>
+      <w:r>
+        <w:t>prints</w:t>
+      </w:r>
+      <w:r>
+        <w:t xml:space="preserve"> Braille</w:t>
+      </w:r>
+      <w:r>
+        <w:t>.</w:t>
       </w:r>
     </w:p>
     <w:p>
       <w:pPr>
         <w:ind w:left="720"/>
       </w:pPr>
-      <w:r>
-        <w:t>First letter for colors r – red, o – orange …</w:t>
-      </w:r>
     </w:p>
     <w:p>
       <w:pPr>
         <w:ind w:left="720"/>
       </w:pPr>
       <w:r>
-        <w:t>Spaces as commas.  Why?  Hint: First time I used spaces</w:t>
-      </w:r>
-    </w:p>
-    <w:p>
-      <w:r>
+        <w:lastRenderedPageBreak/>
+        <w:t>T</w:t>
+      </w:r>
+      <w:r>
+        <w:t>ext map:</w:t>
+      </w:r>
+    </w:p>
+    <w:p>
+      <w:pPr>
+        <w:ind w:left="1440"/>
+      </w:pPr>
+      <w:r>
+        <w:t xml:space="preserve">The </w:t>
+      </w:r>
+      <w:r>
+        <w:t xml:space="preserve">graphics </w:t>
+      </w:r>
+      <w:r>
+        <w:t>screen is</w:t>
+      </w:r>
+      <w:r>
+        <w:t xml:space="preserve"> </w:t>
+      </w:r>
+      <w:r>
+        <w:t>viewed as</w:t>
+      </w:r>
+      <w:r>
+        <w:t xml:space="preserve"> a rectangular </w:t>
+      </w:r>
+      <w:r>
+        <w:t>array of</w:t>
+      </w:r>
+      <w:r>
+        <w:t xml:space="preserve"> 40 columns wide by 25 </w:t>
+      </w:r>
+      <w:r>
+        <w:t xml:space="preserve">rows </w:t>
+      </w:r>
+      <w:r>
+        <w:t>.</w:t>
+      </w:r>
+    </w:p>
+    <w:p>
+      <w:pPr>
+        <w:ind w:left="1440"/>
+      </w:pPr>
+      <w:r>
+        <w:t>O</w:t>
+      </w:r>
+      <w:r>
+        <w:t>ne text map character</w:t>
+      </w:r>
+      <w:r>
+        <w:t xml:space="preserve"> </w:t>
+      </w:r>
+      <w:r>
+        <w:t>stands for</w:t>
+      </w:r>
+      <w:r>
+        <w:t xml:space="preserve"> e</w:t>
+      </w:r>
+      <w:r>
+        <w:t xml:space="preserve">ach </w:t>
+      </w:r>
+      <w:r>
+        <w:t xml:space="preserve">one column by one row region.  This character </w:t>
+      </w:r>
+      <w:r>
+        <w:t>stands for</w:t>
+      </w:r>
+      <w:r>
+        <w:t xml:space="preserve"> this region</w:t>
+      </w:r>
+      <w:r>
+        <w:t>’s color</w:t>
+      </w:r>
+      <w:r>
+        <w:t>.</w:t>
+      </w:r>
+    </w:p>
+    <w:p>
+      <w:pPr>
+        <w:ind w:left="1440"/>
+      </w:pPr>
+      <w:r>
+        <w:t>Each text map</w:t>
+      </w:r>
+      <w:r>
+        <w:t xml:space="preserve"> </w:t>
+      </w:r>
+      <w:r>
+        <w:t>character</w:t>
+      </w:r>
+      <w:r>
+        <w:t xml:space="preserve"> is the first letter of the region’s color, “r” – red, “o”, orange,….  </w:t>
+      </w:r>
+      <w:r>
+        <w:t>The character c</w:t>
+      </w:r>
+      <w:r>
+        <w:t>omma (,) is used for non-trailing blank/space</w:t>
+      </w:r>
+      <w:r>
+        <w:t xml:space="preserve"> areas</w:t>
+      </w:r>
+      <w:r>
+        <w:t>.</w:t>
+      </w:r>
+    </w:p>
+    <w:p>
+      <w:pPr>
+        <w:ind w:left="1440"/>
+      </w:pPr>
+      <w:r>
+        <w:t>Spaces as commas</w:t>
+      </w:r>
+      <w:r>
+        <w:t>?</w:t>
+      </w:r>
+      <w:r>
+        <w:t xml:space="preserve">  Why?  Hint: First time I used spaces!</w:t>
+      </w:r>
+    </w:p>
+    <w:p>
+      <w:pPr>
+        <w:ind w:left="720"/>
+      </w:pPr>
+      <w:r>
+        <w:t>Braille Window</w:t>
+      </w:r>
+      <w:r>
+        <w:t>:</w:t>
+      </w:r>
+    </w:p>
+    <w:p>
+      <w:pPr>
+        <w:ind w:left="1440"/>
+      </w:pPr>
+      <w:r>
+        <w:t>The Braille Window look</w:t>
+      </w:r>
+      <w:r>
+        <w:t>s</w:t>
+      </w:r>
+      <w:r>
+        <w:t xml:space="preserve"> like the Braille printed from the text map</w:t>
+      </w:r>
+      <w:r>
+        <w:t>.</w:t>
+      </w:r>
+    </w:p>
+    <w:p>
+      <w:pPr>
+        <w:ind w:left="1440"/>
+      </w:pPr>
+      <w:r>
+        <w:t>The window presents e</w:t>
+      </w:r>
+      <w:r>
+        <w:t>ach</w:t>
+      </w:r>
+      <w:r>
+        <w:t xml:space="preserve"> Braille character as </w:t>
+      </w:r>
+      <w:r>
+        <w:t xml:space="preserve">a rectangle </w:t>
+      </w:r>
+      <w:r>
+        <w:t>holding</w:t>
+      </w:r>
+      <w:r>
+        <w:t xml:space="preserve"> colored dots </w:t>
+      </w:r>
+      <w:r>
+        <w:t>inside</w:t>
+      </w:r>
+      <w:r>
+        <w:t>.  Th</w:t>
+      </w:r>
+      <w:r>
+        <w:t>ese dots</w:t>
+      </w:r>
+      <w:r>
+        <w:t xml:space="preserve"> </w:t>
+      </w:r>
+      <w:r>
+        <w:t xml:space="preserve">form the </w:t>
+      </w:r>
+      <w:r>
+        <w:t xml:space="preserve">Braille </w:t>
+      </w:r>
+      <w:r>
+        <w:t xml:space="preserve">six-dot </w:t>
+      </w:r>
+      <w:r>
+        <w:t xml:space="preserve">code for </w:t>
+      </w:r>
+      <w:r>
+        <w:t xml:space="preserve">the </w:t>
+      </w:r>
+      <w:r>
+        <w:t xml:space="preserve">corresponding </w:t>
+      </w:r>
+      <w:r>
+        <w:t>text</w:t>
+      </w:r>
+      <w:r>
+        <w:t xml:space="preserve"> map</w:t>
+      </w:r>
+      <w:r>
+        <w:t xml:space="preserve"> letter</w:t>
+      </w:r>
+      <w:r>
+        <w:t>.</w:t>
+      </w:r>
+      <w:r>
+        <w:t xml:space="preserve">  For simplicity, we left the empty regions blank.</w:t>
+      </w:r>
+      <w:r>
+        <w:t xml:space="preserve">  To remind me, new to Braille, </w:t>
+      </w:r>
+      <w:r>
+        <w:t>the dot</w:t>
+      </w:r>
+      <w:r>
+        <w:t>s</w:t>
+      </w:r>
+      <w:r>
+        <w:t>’</w:t>
+      </w:r>
+      <w:r>
+        <w:t xml:space="preserve"> color</w:t>
+      </w:r>
+      <w:r>
+        <w:t xml:space="preserve"> </w:t>
+      </w:r>
+      <w:r>
+        <w:t xml:space="preserve">is the color </w:t>
+      </w:r>
+      <w:r>
+        <w:t>of the picture’s region</w:t>
+      </w:r>
+      <w:r>
+        <w:t>.</w:t>
+      </w:r>
+    </w:p>
+    <w:p>
+      <w:pPr>
+        <w:ind w:left="1440"/>
+      </w:pPr>
+      <w:r>
+        <w:t>T</w:t>
+      </w:r>
+      <w:r>
+        <w:t xml:space="preserve">he user </w:t>
+      </w:r>
+      <w:r>
+        <w:t>can navigate the</w:t>
+      </w:r>
+      <w:r>
+        <w:t xml:space="preserve"> Braille Window</w:t>
+      </w:r>
+      <w:r>
+        <w:t xml:space="preserve"> </w:t>
+      </w:r>
+      <w:r>
+        <w:t>by using the keyboard</w:t>
+      </w:r>
+      <w:r>
+        <w:t>.  One method us</w:t>
+      </w:r>
+      <w:r>
+        <w:t>es</w:t>
+      </w:r>
+      <w:r>
+        <w:t xml:space="preserve"> the keys </w:t>
+      </w:r>
+      <w:r>
+        <w:t>positioned on</w:t>
+      </w:r>
+      <w:r>
+        <w:t xml:space="preserve"> the numeric keypad</w:t>
+      </w:r>
+      <w:r>
+        <w:t>:</w:t>
+      </w:r>
+    </w:p>
+    <w:p>
+      <w:pPr>
+        <w:pStyle w:val="NoSpacing"/>
+        <w:ind w:left="2160"/>
+      </w:pPr>
+      <w:r>
+        <w:t>789</w:t>
+      </w:r>
+    </w:p>
+    <w:p>
+      <w:pPr>
+        <w:pStyle w:val="NoSpacing"/>
+        <w:ind w:left="2160"/>
+      </w:pPr>
+      <w:r>
+        <w:t>456</w:t>
+      </w:r>
+    </w:p>
+    <w:p>
+      <w:pPr>
+        <w:pStyle w:val="NoSpacing"/>
+        <w:ind w:left="2160"/>
+      </w:pPr>
+      <w:r>
+        <w:t>123</w:t>
+      </w:r>
+    </w:p>
+    <w:p>
+      <w:pPr>
+        <w:ind w:left="1440"/>
+      </w:pPr>
+      <w:r>
+        <w:t xml:space="preserve"> </w:t>
+      </w:r>
+      <w:r>
+        <w:t>M</w:t>
+      </w:r>
+      <w:r>
+        <w:t>ove one square in one of the  8 directions</w:t>
+      </w:r>
+      <w:r>
+        <w:t>: 4-left, 7-up</w:t>
+      </w:r>
+      <w:r>
+        <w:t xml:space="preserve"> to </w:t>
+      </w:r>
+      <w:r>
+        <w:t>left, 8-up, 9-</w:t>
+      </w:r>
+      <w:r>
+        <w:t xml:space="preserve"> </w:t>
+      </w:r>
+      <w:r>
+        <w:t>up</w:t>
+      </w:r>
+      <w:r>
+        <w:t xml:space="preserve"> </w:t>
+      </w:r>
+      <w:r>
+        <w:t xml:space="preserve">to </w:t>
+      </w:r>
+      <w:r>
+        <w:t>right,</w:t>
+      </w:r>
+      <w:r>
+        <w:t>, 6-right, 3-down</w:t>
+      </w:r>
+      <w:r>
+        <w:t xml:space="preserve"> to </w:t>
+      </w:r>
+      <w:r>
+        <w:t>right, 2-down, 1-down</w:t>
+      </w:r>
+      <w:r>
+        <w:t xml:space="preserve"> to </w:t>
+      </w:r>
+      <w:r>
+        <w:t>left.</w:t>
+      </w:r>
+      <w:r>
+        <w:t xml:space="preserve">  Pressing “5” just announces the current color and location.</w:t>
+      </w:r>
+    </w:p>
+    <w:p>
+      <w:pPr>
+        <w:ind w:left="1440"/>
+      </w:pPr>
+      <w:r>
+        <w:rPr>
+          <w:rFonts w:ascii="Aptos" w:hAnsi="Aptos"/>
+          <w:color w:val="000000"/>
+        </w:rPr>
+        <w:t>Navigation audio is available.</w:t>
+      </w:r>
+      <w:r>
+        <w:rPr>
+          <w:rFonts w:ascii="Aptos" w:hAnsi="Aptos"/>
+          <w:color w:val="000000"/>
+        </w:rPr>
+        <w:t xml:space="preserve"> </w:t>
+      </w:r>
+      <w:r>
+        <w:t xml:space="preserve"> </w:t>
+      </w:r>
+      <w:r>
+        <w:t xml:space="preserve"> E</w:t>
+      </w:r>
+      <w:r>
+        <w:t>xamples to follow</w:t>
+      </w:r>
+    </w:p>
+    <w:p>
+      <w:r>
+        <w:br w:type="page"/>
+      </w:r>
+    </w:p>
+    <w:p>
+      <w:r>
+        <w:lastRenderedPageBreak/>
+        <w:t>Creating text map from screen figure drawing:</w:t>
+      </w:r>
+    </w:p>
+    <w:p>
+      <w:r>
+        <w:t>Our software evaluates each</w:t>
+      </w:r>
+      <w:r>
+        <w:t xml:space="preserve"> </w:t>
+      </w:r>
+      <w:r>
+        <w:t xml:space="preserve">one </w:t>
+      </w:r>
+      <w:r>
+        <w:t>row</w:t>
+      </w:r>
+      <w:r>
+        <w:t xml:space="preserve"> by one </w:t>
+      </w:r>
+      <w:r>
+        <w:t>column region:</w:t>
+      </w:r>
+    </w:p>
+    <w:p>
+      <w:pPr>
+        <w:ind w:left="720"/>
+      </w:pPr>
+      <w:r>
+        <w:t xml:space="preserve">If the region </w:t>
+      </w:r>
+      <w:r>
+        <w:t>has</w:t>
+      </w:r>
+      <w:r>
+        <w:t xml:space="preserve"> color, </w:t>
+      </w:r>
+      <w:r>
+        <w:t>the</w:t>
+      </w:r>
+      <w:r>
+        <w:t xml:space="preserve"> letter</w:t>
+      </w:r>
+      <w:r>
+        <w:t xml:space="preserve"> of this color</w:t>
+      </w:r>
+      <w:r>
+        <w:t xml:space="preserve"> is </w:t>
+      </w:r>
+      <w:r>
+        <w:t>placed in</w:t>
+      </w:r>
+      <w:r>
+        <w:t xml:space="preserve"> the text map</w:t>
+      </w:r>
+      <w:r>
+        <w:t>.</w:t>
+      </w:r>
+    </w:p>
+    <w:p>
+      <w:pPr>
+        <w:ind w:left="720"/>
+      </w:pPr>
+      <w:r>
+        <w:t>If the region is empty</w:t>
+      </w:r>
+      <w:r>
+        <w:t>,</w:t>
+      </w:r>
+      <w:r>
+        <w:t xml:space="preserve"> </w:t>
+      </w:r>
+      <w:r>
+        <w:t>the</w:t>
+      </w:r>
+      <w:r>
+        <w:t xml:space="preserve"> space</w:t>
+      </w:r>
+      <w:r>
+        <w:t xml:space="preserve"> character</w:t>
+      </w:r>
+      <w:r>
+        <w:t xml:space="preserve"> is </w:t>
+      </w:r>
+      <w:r>
+        <w:t>used</w:t>
+      </w:r>
+      <w:r>
+        <w:t xml:space="preserve"> in</w:t>
+      </w:r>
+      <w:r>
+        <w:t xml:space="preserve"> the text map.</w:t>
+      </w:r>
+    </w:p>
+    <w:p>
+      <w:r>
+        <w:drawing>
+          <wp:inline distT="0" distB="0" distL="0" distR="0" wp14:anchorId="4517C159" wp14:editId="7EA56282">
+            <wp:extent cx="5943600" cy="5177790"/>
+            <wp:effectExtent l="0" t="0" r="0" b="3810"/>
+            <wp:docPr id="2500150" name="Picture 1" descr="A grid with a colorful square&#10;&#10;AI-generated content may be incorrect."/>
+            <wp:cNvGraphicFramePr>
+              <a:graphicFrameLocks xmlns:a="http://schemas.openxmlformats.org/drawingml/2006/main" noChangeAspect="1"/>
+            </wp:cNvGraphicFramePr>
+            <a:graphic xmlns:a="http://schemas.openxmlformats.org/drawingml/2006/main">
+              <a:graphicData uri="http://schemas.openxmlformats.org/drawingml/2006/picture">
+                <pic:pic xmlns:pic="http://schemas.openxmlformats.org/drawingml/2006/picture">
+                  <pic:nvPicPr>
+                    <pic:cNvPr id="2500150" name="Picture 1" descr="A grid with a colorful square&#10;&#10;AI-generated content may be incorrect."/>
+                    <pic:cNvPicPr/>
+                  </pic:nvPicPr>
+                  <pic:blipFill>
+                    <a:blip r:embed="rId10"/>
+                    <a:stretch>
+                      <a:fillRect/>
+                    </a:stretch>
+                  </pic:blipFill>
+                  <pic:spPr>
+                    <a:xfrm>
+                      <a:off x="0" y="0"/>
+                      <a:ext cx="5943600" cy="5177790"/>
+                    </a:xfrm>
+                    <a:prstGeom prst="rect">
+                      <a:avLst/>
+                    </a:prstGeom>
+                  </pic:spPr>
+                </pic:pic>
+              </a:graphicData>
+            </a:graphic>
+          </wp:inline>
+        </w:drawing>
+      </w:r>
+    </w:p>
+    <w:p>
+      <w:r>
+        <w:t>To aid Braille printing,</w:t>
+      </w:r>
+      <w:r>
+        <w:t xml:space="preserve"> our software performs</w:t>
+      </w:r>
+      <w:r>
+        <w:t xml:space="preserve"> the following </w:t>
+      </w:r>
+      <w:r>
+        <w:t>actions</w:t>
+      </w:r>
+      <w:r>
+        <w:t>:</w:t>
+      </w:r>
+    </w:p>
+    <w:p>
+      <w:pPr>
+        <w:pStyle w:val="ListParagraph"/>
+        <w:numPr>
+          <w:ilvl w:val="0"/>
+          <w:numId w:val="4"/>
+        </w:numPr>
+      </w:pPr>
+      <w:r>
+        <w:t>T</w:t>
+      </w:r>
+      <w:r>
+        <w:t xml:space="preserve">he colored figure is moved </w:t>
+      </w:r>
+      <w:r>
+        <w:t>toward the upper left corner, reducing</w:t>
+      </w:r>
+      <w:r>
+        <w:t xml:space="preserve"> excess spaces.</w:t>
+      </w:r>
+    </w:p>
+    <w:p>
+      <w:pPr>
+        <w:pStyle w:val="ListParagraph"/>
+        <w:numPr>
+          <w:ilvl w:val="0"/>
+          <w:numId w:val="4"/>
+        </w:numPr>
+      </w:pPr>
+      <w:r>
+        <w:t xml:space="preserve">The Braille software normally compresses repeated spaces.  This distorts our graphic figures.  </w:t>
+      </w:r>
+      <w:r>
+        <w:t>N</w:t>
+      </w:r>
+      <w:r>
+        <w:t xml:space="preserve">on-trailing spaces are replaced </w:t>
+      </w:r>
+      <w:r>
+        <w:t>by</w:t>
+      </w:r>
+      <w:r>
+        <w:t xml:space="preserve"> commas (</w:t>
+      </w:r>
+      <w:r>
+        <w:t xml:space="preserve">a </w:t>
+      </w:r>
+      <w:r>
+        <w:t>single dot Braille character)</w:t>
+      </w:r>
+      <w:r>
+        <w:t>, t</w:t>
+      </w:r>
+      <w:r>
+        <w:t>o avoid this distortion</w:t>
+      </w:r>
+      <w:r>
+        <w:t>.</w:t>
+      </w:r>
+    </w:p>
+    <w:p>
+      <w:r>
+        <w:lastRenderedPageBreak/>
         <w:br w:type="page"/>
       </w:r>
     </w:p>
@@ -414,6 +1378,7 @@
         <w:rPr>
           <w:b/>
           <w:bCs/>
+          <w:noProof/>
         </w:rPr>
         <w:drawing>
           <wp:inline distT="0" distB="0" distL="0" distR="0" wp14:anchorId="304D7077" wp14:editId="6CE564DE">
@@ -431,7 +1396,7 @@
                     <pic:cNvPicPr/>
                   </pic:nvPicPr>
                   <pic:blipFill>
-                    <a:blip r:embed="rId7"/>
+                    <a:blip r:embed="rId11"/>
                     <a:stretch>
                       <a:fillRect/>
                     </a:stretch>
@@ -475,18 +1440,169 @@
         <w:ind w:left="720"/>
       </w:pPr>
       <w:r>
-        <w:t>4(left), 8(up), 3(</w:t>
-      </w:r>
-      <w:proofErr w:type="spellStart"/>
-      <w:r>
-        <w:t>right,down</w:t>
-      </w:r>
-      <w:proofErr w:type="spellEnd"/>
+        <w:t>4(left), 8(up), 3(down</w:t>
+      </w:r>
+      <w:r>
+        <w:t xml:space="preserve"> to</w:t>
+      </w:r>
+      <w:r>
+        <w:t xml:space="preserve"> </w:t>
+      </w:r>
+      <w:r>
+        <w:t>right</w:t>
+      </w:r>
       <w:r>
         <w:t>), 3, 3</w:t>
       </w:r>
     </w:p>
     <w:p>
+      <w:pPr>
+        <w:ind w:left="720"/>
+      </w:pPr>
+      <w:r>
+        <w:t xml:space="preserve">Note that the </w:t>
+      </w:r>
+      <w:r>
+        <w:rPr>
+          <w:b/>
+          <w:bCs/>
+        </w:rPr>
+        <w:t>Braille window gives audio/</w:t>
+      </w:r>
+      <w:r>
+        <w:rPr>
+          <w:b/>
+          <w:bCs/>
+        </w:rPr>
+        <w:t>speech</w:t>
+      </w:r>
+      <w:r>
+        <w:rPr>
+          <w:b/>
+          <w:bCs/>
+        </w:rPr>
+        <w:t xml:space="preserve"> feedback</w:t>
+      </w:r>
+      <w:r>
+        <w:t>.</w:t>
+      </w:r>
+    </w:p>
+    <w:p>
+      <w:pPr>
+        <w:ind w:left="1440"/>
+      </w:pPr>
+      <w:r>
+        <w:t>Spoken</w:t>
+      </w:r>
+      <w:r>
+        <w:t xml:space="preserve"> feedback</w:t>
+      </w:r>
+      <w:r>
+        <w:t xml:space="preserve">: </w:t>
+      </w:r>
+    </w:p>
+    <w:p>
+      <w:pPr>
+        <w:pStyle w:val="ListParagraph"/>
+        <w:numPr>
+          <w:ilvl w:val="0"/>
+          <w:numId w:val="1"/>
+        </w:numPr>
+      </w:pPr>
+      <w:r>
+        <w:t>The key pressed</w:t>
+      </w:r>
+    </w:p>
+    <w:p>
+      <w:pPr>
+        <w:pStyle w:val="ListParagraph"/>
+        <w:numPr>
+          <w:ilvl w:val="0"/>
+          <w:numId w:val="1"/>
+        </w:numPr>
+      </w:pPr>
+      <w:r>
+        <w:t xml:space="preserve">The </w:t>
+      </w:r>
+      <w:r>
+        <w:t>region’s c</w:t>
+      </w:r>
+      <w:r>
+        <w:t>olor</w:t>
+      </w:r>
+    </w:p>
+    <w:p>
+      <w:pPr>
+        <w:pStyle w:val="ListParagraph"/>
+        <w:numPr>
+          <w:ilvl w:val="0"/>
+          <w:numId w:val="1"/>
+        </w:numPr>
+      </w:pPr>
+      <w:r>
+        <w:t xml:space="preserve">The current location </w:t>
+      </w:r>
+    </w:p>
+    <w:p>
+      <w:pPr>
+        <w:ind w:left="2700"/>
+      </w:pPr>
+      <w:r>
+        <w:t xml:space="preserve"> Example:</w:t>
+      </w:r>
+    </w:p>
+    <w:p>
+      <w:pPr>
+        <w:ind w:left="2880"/>
+      </w:pPr>
+      <w:r>
+        <w:lastRenderedPageBreak/>
+        <w:t xml:space="preserve"> “green at row 13 column 19” when</w:t>
+      </w:r>
+      <w:r>
+        <w:t xml:space="preserve"> </w:t>
+      </w:r>
+      <w:r>
+        <w:t>Inside figure</w:t>
+      </w:r>
+    </w:p>
+    <w:p>
+      <w:pPr>
+        <w:ind w:left="2880"/>
+      </w:pPr>
+      <w:r>
+        <w:t xml:space="preserve"> </w:t>
+      </w:r>
+      <w:r>
+        <w:t>o</w:t>
+      </w:r>
+      <w:r>
+        <w:t>r</w:t>
+      </w:r>
+    </w:p>
+    <w:p>
+      <w:pPr>
+        <w:ind w:left="2880"/>
+      </w:pPr>
+      <w:r>
+        <w:t>“</w:t>
+      </w:r>
+      <w:r>
+        <w:t>right 1 down 1” as instructions how to move to</w:t>
+      </w:r>
+      <w:r>
+        <w:t xml:space="preserve"> t</w:t>
+      </w:r>
+      <w:r>
+        <w:t xml:space="preserve">he figure when outside the figure. </w:t>
+      </w:r>
+    </w:p>
+    <w:p>
+      <w:pPr>
+        <w:ind w:left="1440"/>
+      </w:pPr>
+    </w:p>
+    <w:p>
       <w:r>
         <w:t>Magnification</w:t>
       </w:r>
@@ -496,20 +1612,29 @@
         <w:ind w:left="720"/>
       </w:pPr>
       <w:r>
-        <w:t xml:space="preserve">Select rectangle enclosing </w:t>
-      </w:r>
-      <w:proofErr w:type="spellStart"/>
-      <w:r>
-        <w:t>Alt+M,S</w:t>
-      </w:r>
-      <w:proofErr w:type="spellEnd"/>
+        <w:t>Select rectangle enclosing A</w:t>
+      </w:r>
+      <w:r>
+        <w:t>LT</w:t>
+      </w:r>
+      <w:r>
+        <w:t>+M,</w:t>
+      </w:r>
+      <w:r>
+        <w:t xml:space="preserve"> </w:t>
+      </w:r>
+      <w:r>
+        <w:t>S</w:t>
+      </w:r>
     </w:p>
     <w:p>
       <w:pPr>
         <w:ind w:left="720"/>
       </w:pPr>
       <w:r>
-        <w:lastRenderedPageBreak/>
+        <w:rPr>
+          <w:noProof/>
+        </w:rPr>
         <w:drawing>
           <wp:inline distT="0" distB="0" distL="0" distR="0" wp14:anchorId="0DF5DCEE" wp14:editId="7BDD5037">
             <wp:extent cx="2420711" cy="2325692"/>
@@ -526,7 +1651,7 @@
                     <pic:cNvPicPr/>
                   </pic:nvPicPr>
                   <pic:blipFill>
-                    <a:blip r:embed="rId8"/>
+                    <a:blip r:embed="rId12"/>
                     <a:stretch>
                       <a:fillRect/>
                     </a:stretch>
@@ -552,6 +1677,10 @@
         <w:ind w:left="720"/>
       </w:pPr>
       <w:r>
+        <w:rPr>
+          <w:noProof/>
+        </w:rPr>
+        <w:lastRenderedPageBreak/>
         <w:drawing>
           <wp:inline distT="0" distB="0" distL="0" distR="0" wp14:anchorId="39150F73" wp14:editId="11C9E951">
             <wp:extent cx="5943600" cy="4347482"/>
@@ -568,7 +1697,7 @@
                     <pic:cNvPicPr/>
                   </pic:nvPicPr>
                   <pic:blipFill>
-                    <a:blip r:embed="rId9"/>
+                    <a:blip r:embed="rId13"/>
                     <a:stretch>
                       <a:fillRect/>
                     </a:stretch>
@@ -599,7 +1728,19 @@
         <w:ind w:left="720"/>
       </w:pPr>
       <w:r>
-        <w:t>Magnification can be repeated</w:t>
+        <w:t>The m</w:t>
+      </w:r>
+      <w:r>
+        <w:t xml:space="preserve">agnification </w:t>
+      </w:r>
+      <w:r>
+        <w:t xml:space="preserve">operation </w:t>
+      </w:r>
+      <w:r>
+        <w:t>can be repeated</w:t>
+      </w:r>
+      <w:r>
+        <w:t>.</w:t>
       </w:r>
     </w:p>
     <w:p>
@@ -607,7 +1748,9 @@
         <w:ind w:left="720"/>
       </w:pPr>
       <w:r>
-        <w:lastRenderedPageBreak/>
+        <w:rPr>
+          <w:noProof/>
+        </w:rPr>
         <w:drawing>
           <wp:inline distT="0" distB="0" distL="0" distR="0" wp14:anchorId="76B21FBE" wp14:editId="23E2A09C">
             <wp:extent cx="5943600" cy="3031490"/>
@@ -624,7 +1767,7 @@
                     <pic:cNvPicPr/>
                   </pic:nvPicPr>
                   <pic:blipFill>
-                    <a:blip r:embed="rId10"/>
+                    <a:blip r:embed="rId14"/>
                     <a:stretch>
                       <a:fillRect/>
                     </a:stretch>
@@ -657,13 +1800,11 @@
     </w:p>
     <w:p>
       <w:r>
-        <w:t xml:space="preserve">Our tool is a software program, written in the Python programming language.  To use this tool, the user writes or is </w:t>
-      </w:r>
-      <w:proofErr w:type="gramStart"/>
-      <w:r>
-        <w:t>provided</w:t>
-      </w:r>
-      <w:proofErr w:type="gramEnd"/>
+        <w:t>Our tool is a software program, written in the Python programming language.  To use this tool, the user writes or is provided</w:t>
+      </w:r>
+      <w:r>
+        <w:t xml:space="preserve"> with</w:t>
+      </w:r>
       <w:r>
         <w:t xml:space="preserve"> a simple Turtle program to create a simple graphic such as a square.  When run this program generates the standard Turtle graphics output, plus text output which when sent to a standard Braille embosser produces a “touchable” rendition of the square.</w:t>
       </w:r>
@@ -686,17 +1827,21 @@
     </w:p>
     <w:p>
       <w:r>
-        <w:t>Some options, such as “Expand to Top” were stubbed out, and need work.  Experimental features such as perimeter scanning (the audio presentation of the perimeter of the graphics figure), need improvement.</w:t>
+        <w:t>O</w:t>
+      </w:r>
+      <w:r>
+        <w:t>ptions, such as “Expand to Top” were stubbed out, and need work.  Experimental features such as perimeter scanning (the audio presentation of the perimeter of the graphics figure), need improvement.</w:t>
       </w:r>
     </w:p>
     <w:p/>
     <w:p>
       <w:r>
-        <w:lastRenderedPageBreak/>
         <w:t>Research, or development, of available, low cost, tools such as a reusable high speed Braille tablet would be great.  Integration with high performance touch screens might be helpful.</w:t>
       </w:r>
     </w:p>
     <w:sectPr>
+      <w:headerReference w:type="default" r:id="rId15"/>
+      <w:footerReference w:type="default" r:id="rId16"/>
       <w:pgSz w:w="12240" w:h="15840"/>
       <w:pgMar w:top="1440" w:right="1440" w:bottom="1440" w:left="1440" w:header="720" w:footer="720" w:gutter="0"/>
       <w:cols w:space="720"/>
@@ -704,6 +1849,573 @@
     </w:sectPr>
   </w:body>
 </w:document>
+</file>
+
+<file path=word/endnotes.xml><?xml version="1.0" encoding="utf-8"?>
+<w:endnotes xmlns:wpc="http://schemas.microsoft.com/office/word/2010/wordprocessingCanvas" xmlns:cx="http://schemas.microsoft.com/office/drawing/2014/chartex" xmlns:cx1="http://schemas.microsoft.com/office/drawing/2015/9/8/chartex" xmlns:cx2="http://schemas.microsoft.com/office/drawing/2015/10/21/chartex" xmlns:cx3="http://schemas.microsoft.com/office/drawing/2016/5/9/chartex" xmlns:cx4="http://schemas.microsoft.com/office/drawing/2016/5/10/chartex" xmlns:cx5="http://schemas.microsoft.com/office/drawing/2016/5/11/chartex" xmlns:cx6="http://schemas.microsoft.com/office/drawing/2016/5/12/chartex" xmlns:cx7="http://schemas.microsoft.com/office/drawing/2016/5/13/chartex" xmlns:cx8="http://schemas.microsoft.com/office/drawing/2016/5/14/chartex" xmlns:mc="http://schemas.openxmlformats.org/markup-compatibility/2006" xmlns:aink="http://schemas.microsoft.com/office/drawing/2016/ink" xmlns:am3d="http://schemas.microsoft.com/office/drawing/2017/model3d" xmlns:o="urn:schemas-microsoft-com:office:office" xmlns:oel="http://schemas.microsoft.com/office/2019/extlst" xmlns:r="http://schemas.openxmlformats.org/officeDocument/2006/relationships" xmlns:m="http://schemas.openxmlformats.org/officeDocument/2006/math" xmlns:v="urn:schemas-microsoft-com:vml" xmlns:wp14="http://schemas.microsoft.com/office/word/2010/wordprocessingDrawing" xmlns:wp="http://schemas.openxmlformats.org/drawingml/2006/wordprocessingDrawing" xmlns:w10="urn:schemas-microsoft-com:office:word" xmlns:w="http://schemas.openxmlformats.org/wordprocessingml/2006/main" xmlns:w14="http://schemas.microsoft.com/office/word/2010/wordml" xmlns:w15="http://schemas.microsoft.com/office/word/2012/wordml" xmlns:w16cex="http://schemas.microsoft.com/office/word/2018/wordml/cex" xmlns:w16cid="http://schemas.microsoft.com/office/word/2016/wordml/cid" xmlns:w16="http://schemas.microsoft.com/office/word/2018/wordml" xmlns:w16du="http://schemas.microsoft.com/office/word/2023/wordml/word16du" xmlns:w16sdtdh="http://schemas.microsoft.com/office/word/2020/wordml/sdtdatahash" xmlns:w16sdtfl="http://schemas.microsoft.com/office/word/2024/wordml/sdtformatlock" xmlns:w16se="http://schemas.microsoft.com/office/word/2015/wordml/symex" xmlns:wpg="http://schemas.microsoft.com/office/word/2010/wordprocessingGroup" xmlns:wpi="http://schemas.microsoft.com/office/word/2010/wordprocessingInk" xmlns:wne="http://schemas.microsoft.com/office/word/2006/wordml" xmlns:wps="http://schemas.microsoft.com/office/word/2010/wordprocessingShape" mc:Ignorable="w14 w15 w16se w16cid w16 w16cex w16sdtdh w16sdtfl w16du wp14">
+  <w:endnote w:type="separator" w:id="-1">
+    <w:p>
+      <w:pPr>
+        <w:spacing w:after="0" w:line="240" w:lineRule="auto"/>
+      </w:pPr>
+      <w:r>
+        <w:separator/>
+      </w:r>
+    </w:p>
+  </w:endnote>
+  <w:endnote w:type="continuationSeparator" w:id="0">
+    <w:p>
+      <w:pPr>
+        <w:spacing w:after="0" w:line="240" w:lineRule="auto"/>
+      </w:pPr>
+      <w:r>
+        <w:continuationSeparator/>
+      </w:r>
+    </w:p>
+  </w:endnote>
+</w:endnotes>
+</file>
+
+<file path=word/footer1.xml><?xml version="1.0" encoding="utf-8"?>
+<w:ftr xmlns:wpc="http://schemas.microsoft.com/office/word/2010/wordprocessingCanvas" xmlns:cx="http://schemas.microsoft.com/office/drawing/2014/chartex" xmlns:cx1="http://schemas.microsoft.com/office/drawing/2015/9/8/chartex" xmlns:cx2="http://schemas.microsoft.com/office/drawing/2015/10/21/chartex" xmlns:cx3="http://schemas.microsoft.com/office/drawing/2016/5/9/chartex" xmlns:cx4="http://schemas.microsoft.com/office/drawing/2016/5/10/chartex" xmlns:cx5="http://schemas.microsoft.com/office/drawing/2016/5/11/chartex" xmlns:cx6="http://schemas.microsoft.com/office/drawing/2016/5/12/chartex" xmlns:cx7="http://schemas.microsoft.com/office/drawing/2016/5/13/chartex" xmlns:cx8="http://schemas.microsoft.com/office/drawing/2016/5/14/chartex" xmlns:mc="http://schemas.openxmlformats.org/markup-compatibility/2006" xmlns:aink="http://schemas.microsoft.com/office/drawing/2016/ink" xmlns:am3d="http://schemas.microsoft.com/office/drawing/2017/model3d" xmlns:o="urn:schemas-microsoft-com:office:office" xmlns:oel="http://schemas.microsoft.com/office/2019/extlst" xmlns:r="http://schemas.openxmlformats.org/officeDocument/2006/relationships" xmlns:m="http://schemas.openxmlformats.org/officeDocument/2006/math" xmlns:v="urn:schemas-microsoft-com:vml" xmlns:wp14="http://schemas.microsoft.com/office/word/2010/wordprocessingDrawing" xmlns:wp="http://schemas.openxmlformats.org/drawingml/2006/wordprocessingDrawing" xmlns:w10="urn:schemas-microsoft-com:office:word" xmlns:w="http://schemas.openxmlformats.org/wordprocessingml/2006/main" xmlns:w14="http://schemas.microsoft.com/office/word/2010/wordml" xmlns:w15="http://schemas.microsoft.com/office/word/2012/wordml" xmlns:w16cex="http://schemas.microsoft.com/office/word/2018/wordml/cex" xmlns:w16cid="http://schemas.microsoft.com/office/word/2016/wordml/cid" xmlns:w16="http://schemas.microsoft.com/office/word/2018/wordml" xmlns:w16du="http://schemas.microsoft.com/office/word/2023/wordml/word16du" xmlns:w16sdtdh="http://schemas.microsoft.com/office/word/2020/wordml/sdtdatahash" xmlns:w16sdtfl="http://schemas.microsoft.com/office/word/2024/wordml/sdtformatlock" xmlns:w16se="http://schemas.microsoft.com/office/word/2015/wordml/symex" xmlns:wpg="http://schemas.microsoft.com/office/word/2010/wordprocessingGroup" xmlns:wpi="http://schemas.microsoft.com/office/word/2010/wordprocessingInk" xmlns:wne="http://schemas.microsoft.com/office/word/2006/wordml" xmlns:wps="http://schemas.microsoft.com/office/word/2010/wordprocessingShape" mc:Ignorable="w14 w15 w16se w16cid w16 w16cex w16sdtdh w16sdtfl w16du wp14">
+  <w:sdt>
+    <w:sdtPr>
+      <w:id w:val="401416470"/>
+      <w:docPartObj>
+        <w:docPartGallery w:val="Page Numbers (Bottom of Page)"/>
+        <w:docPartUnique/>
+      </w:docPartObj>
+    </w:sdtPr>
+    <w:sdtEndPr>
+      <w:rPr>
+        <w:noProof/>
+      </w:rPr>
+    </w:sdtEndPr>
+    <w:sdtContent>
+      <w:p>
+        <w:pPr>
+          <w:pStyle w:val="Footer"/>
+          <w:jc w:val="center"/>
+        </w:pPr>
+        <w:r>
+          <w:fldChar w:fldCharType="begin"/>
+        </w:r>
+        <w:r>
+          <w:instrText xml:space="preserve"> PAGE   \* MERGEFORMAT </w:instrText>
+        </w:r>
+        <w:r>
+          <w:fldChar w:fldCharType="separate"/>
+        </w:r>
+        <w:r>
+          <w:rPr>
+            <w:noProof/>
+          </w:rPr>
+          <w:t>2</w:t>
+        </w:r>
+        <w:r>
+          <w:rPr>
+            <w:noProof/>
+          </w:rPr>
+          <w:fldChar w:fldCharType="end"/>
+        </w:r>
+      </w:p>
+    </w:sdtContent>
+  </w:sdt>
+  <w:p>
+    <w:pPr>
+      <w:pStyle w:val="Footer"/>
+    </w:pPr>
+  </w:p>
+</w:ftr>
+</file>
+
+<file path=word/footnotes.xml><?xml version="1.0" encoding="utf-8"?>
+<w:footnotes xmlns:wpc="http://schemas.microsoft.com/office/word/2010/wordprocessingCanvas" xmlns:cx="http://schemas.microsoft.com/office/drawing/2014/chartex" xmlns:cx1="http://schemas.microsoft.com/office/drawing/2015/9/8/chartex" xmlns:cx2="http://schemas.microsoft.com/office/drawing/2015/10/21/chartex" xmlns:cx3="http://schemas.microsoft.com/office/drawing/2016/5/9/chartex" xmlns:cx4="http://schemas.microsoft.com/office/drawing/2016/5/10/chartex" xmlns:cx5="http://schemas.microsoft.com/office/drawing/2016/5/11/chartex" xmlns:cx6="http://schemas.microsoft.com/office/drawing/2016/5/12/chartex" xmlns:cx7="http://schemas.microsoft.com/office/drawing/2016/5/13/chartex" xmlns:cx8="http://schemas.microsoft.com/office/drawing/2016/5/14/chartex" xmlns:mc="http://schemas.openxmlformats.org/markup-compatibility/2006" xmlns:aink="http://schemas.microsoft.com/office/drawing/2016/ink" xmlns:am3d="http://schemas.microsoft.com/office/drawing/2017/model3d" xmlns:o="urn:schemas-microsoft-com:office:office" xmlns:oel="http://schemas.microsoft.com/office/2019/extlst" xmlns:r="http://schemas.openxmlformats.org/officeDocument/2006/relationships" xmlns:m="http://schemas.openxmlformats.org/officeDocument/2006/math" xmlns:v="urn:schemas-microsoft-com:vml" xmlns:wp14="http://schemas.microsoft.com/office/word/2010/wordprocessingDrawing" xmlns:wp="http://schemas.openxmlformats.org/drawingml/2006/wordprocessingDrawing" xmlns:w10="urn:schemas-microsoft-com:office:word" xmlns:w="http://schemas.openxmlformats.org/wordprocessingml/2006/main" xmlns:w14="http://schemas.microsoft.com/office/word/2010/wordml" xmlns:w15="http://schemas.microsoft.com/office/word/2012/wordml" xmlns:w16cex="http://schemas.microsoft.com/office/word/2018/wordml/cex" xmlns:w16cid="http://schemas.microsoft.com/office/word/2016/wordml/cid" xmlns:w16="http://schemas.microsoft.com/office/word/2018/wordml" xmlns:w16du="http://schemas.microsoft.com/office/word/2023/wordml/word16du" xmlns:w16sdtdh="http://schemas.microsoft.com/office/word/2020/wordml/sdtdatahash" xmlns:w16sdtfl="http://schemas.microsoft.com/office/word/2024/wordml/sdtformatlock" xmlns:w16se="http://schemas.microsoft.com/office/word/2015/wordml/symex" xmlns:wpg="http://schemas.microsoft.com/office/word/2010/wordprocessingGroup" xmlns:wpi="http://schemas.microsoft.com/office/word/2010/wordprocessingInk" xmlns:wne="http://schemas.microsoft.com/office/word/2006/wordml" xmlns:wps="http://schemas.microsoft.com/office/word/2010/wordprocessingShape" mc:Ignorable="w14 w15 w16se w16cid w16 w16cex w16sdtdh w16sdtfl w16du wp14">
+  <w:footnote w:type="separator" w:id="-1">
+    <w:p>
+      <w:pPr>
+        <w:spacing w:after="0" w:line="240" w:lineRule="auto"/>
+      </w:pPr>
+      <w:r>
+        <w:separator/>
+      </w:r>
+    </w:p>
+  </w:footnote>
+  <w:footnote w:type="continuationSeparator" w:id="0">
+    <w:p>
+      <w:pPr>
+        <w:spacing w:after="0" w:line="240" w:lineRule="auto"/>
+      </w:pPr>
+      <w:r>
+        <w:continuationSeparator/>
+      </w:r>
+    </w:p>
+  </w:footnote>
+</w:footnotes>
+</file>
+
+<file path=word/header1.xml><?xml version="1.0" encoding="utf-8"?>
+<w:hdr xmlns:wpc="http://schemas.microsoft.com/office/word/2010/wordprocessingCanvas" xmlns:cx="http://schemas.microsoft.com/office/drawing/2014/chartex" xmlns:cx1="http://schemas.microsoft.com/office/drawing/2015/9/8/chartex" xmlns:cx2="http://schemas.microsoft.com/office/drawing/2015/10/21/chartex" xmlns:cx3="http://schemas.microsoft.com/office/drawing/2016/5/9/chartex" xmlns:cx4="http://schemas.microsoft.com/office/drawing/2016/5/10/chartex" xmlns:cx5="http://schemas.microsoft.com/office/drawing/2016/5/11/chartex" xmlns:cx6="http://schemas.microsoft.com/office/drawing/2016/5/12/chartex" xmlns:cx7="http://schemas.microsoft.com/office/drawing/2016/5/13/chartex" xmlns:cx8="http://schemas.microsoft.com/office/drawing/2016/5/14/chartex" xmlns:mc="http://schemas.openxmlformats.org/markup-compatibility/2006" xmlns:aink="http://schemas.microsoft.com/office/drawing/2016/ink" xmlns:am3d="http://schemas.microsoft.com/office/drawing/2017/model3d" xmlns:o="urn:schemas-microsoft-com:office:office" xmlns:oel="http://schemas.microsoft.com/office/2019/extlst" xmlns:r="http://schemas.openxmlformats.org/officeDocument/2006/relationships" xmlns:m="http://schemas.openxmlformats.org/officeDocument/2006/math" xmlns:v="urn:schemas-microsoft-com:vml" xmlns:wp14="http://schemas.microsoft.com/office/word/2010/wordprocessingDrawing" xmlns:wp="http://schemas.openxmlformats.org/drawingml/2006/wordprocessingDrawing" xmlns:w10="urn:schemas-microsoft-com:office:word" xmlns:w="http://schemas.openxmlformats.org/wordprocessingml/2006/main" xmlns:w14="http://schemas.microsoft.com/office/word/2010/wordml" xmlns:w15="http://schemas.microsoft.com/office/word/2012/wordml" xmlns:w16cex="http://schemas.microsoft.com/office/word/2018/wordml/cex" xmlns:w16cid="http://schemas.microsoft.com/office/word/2016/wordml/cid" xmlns:w16="http://schemas.microsoft.com/office/word/2018/wordml" xmlns:w16du="http://schemas.microsoft.com/office/word/2023/wordml/word16du" xmlns:w16sdtdh="http://schemas.microsoft.com/office/word/2020/wordml/sdtdatahash" xmlns:w16sdtfl="http://schemas.microsoft.com/office/word/2024/wordml/sdtformatlock" xmlns:w16se="http://schemas.microsoft.com/office/word/2015/wordml/symex" xmlns:wpg="http://schemas.microsoft.com/office/word/2010/wordprocessingGroup" xmlns:wpi="http://schemas.microsoft.com/office/word/2010/wordprocessingInk" xmlns:wne="http://schemas.microsoft.com/office/word/2006/wordml" xmlns:wps="http://schemas.microsoft.com/office/word/2010/wordprocessingShape" mc:Ignorable="w14 w15 w16se w16cid w16 w16cex w16sdtdh w16sdtfl w16du wp14">
+  <w:p>
+    <w:pPr>
+      <w:jc w:val="center"/>
+    </w:pPr>
+    <w:r>
+      <w:t>Programming Beginnings - From Helping the Sighted to Helping the Blin</w:t>
+    </w:r>
+    <w:r>
+      <w:t>d</w:t>
+    </w:r>
+  </w:p>
+</w:hdr>
+</file>
+
+<file path=word/numbering.xml><?xml version="1.0" encoding="utf-8"?>
+<w:numbering xmlns:wpc="http://schemas.microsoft.com/office/word/2010/wordprocessingCanvas" xmlns:cx="http://schemas.microsoft.com/office/drawing/2014/chartex" xmlns:cx1="http://schemas.microsoft.com/office/drawing/2015/9/8/chartex" xmlns:cx2="http://schemas.microsoft.com/office/drawing/2015/10/21/chartex" xmlns:cx3="http://schemas.microsoft.com/office/drawing/2016/5/9/chartex" xmlns:cx4="http://schemas.microsoft.com/office/drawing/2016/5/10/chartex" xmlns:cx5="http://schemas.microsoft.com/office/drawing/2016/5/11/chartex" xmlns:cx6="http://schemas.microsoft.com/office/drawing/2016/5/12/chartex" xmlns:cx7="http://schemas.microsoft.com/office/drawing/2016/5/13/chartex" xmlns:cx8="http://schemas.microsoft.com/office/drawing/2016/5/14/chartex" xmlns:mc="http://schemas.openxmlformats.org/markup-compatibility/2006" xmlns:aink="http://schemas.microsoft.com/office/drawing/2016/ink" xmlns:am3d="http://schemas.microsoft.com/office/drawing/2017/model3d" xmlns:o="urn:schemas-microsoft-com:office:office" xmlns:oel="http://schemas.microsoft.com/office/2019/extlst" xmlns:r="http://schemas.openxmlformats.org/officeDocument/2006/relationships" xmlns:m="http://schemas.openxmlformats.org/officeDocument/2006/math" xmlns:v="urn:schemas-microsoft-com:vml" xmlns:wp14="http://schemas.microsoft.com/office/word/2010/wordprocessingDrawing" xmlns:wp="http://schemas.openxmlformats.org/drawingml/2006/wordprocessingDrawing" xmlns:w10="urn:schemas-microsoft-com:office:word" xmlns:w="http://schemas.openxmlformats.org/wordprocessingml/2006/main" xmlns:w14="http://schemas.microsoft.com/office/word/2010/wordml" xmlns:w15="http://schemas.microsoft.com/office/word/2012/wordml" xmlns:w16cex="http://schemas.microsoft.com/office/word/2018/wordml/cex" xmlns:w16cid="http://schemas.microsoft.com/office/word/2016/wordml/cid" xmlns:w16="http://schemas.microsoft.com/office/word/2018/wordml" xmlns:w16du="http://schemas.microsoft.com/office/word/2023/wordml/word16du" xmlns:w16sdtdh="http://schemas.microsoft.com/office/word/2020/wordml/sdtdatahash" xmlns:w16sdtfl="http://schemas.microsoft.com/office/word/2024/wordml/sdtformatlock" xmlns:w16se="http://schemas.microsoft.com/office/word/2015/wordml/symex" xmlns:wpg="http://schemas.microsoft.com/office/word/2010/wordprocessingGroup" xmlns:wpi="http://schemas.microsoft.com/office/word/2010/wordprocessingInk" xmlns:wne="http://schemas.microsoft.com/office/word/2006/wordml" xmlns:wps="http://schemas.microsoft.com/office/word/2010/wordprocessingShape" mc:Ignorable="w14 w15 w16se w16cid w16 w16cex w16sdtdh w16sdtfl w16du wp14">
+  <w:abstractNum w:abstractNumId="0" w15:restartNumberingAfterBreak="0">
+    <w:nsid w:val="178758C5"/>
+    <w:multiLevelType w:val="hybridMultilevel"/>
+    <w:tmpl w:val="8C7E2D74"/>
+    <w:lvl w:ilvl="0" w:tplc="04090001">
+      <w:start w:val="1"/>
+      <w:numFmt w:val="bullet"/>
+      <w:lvlText w:val=""/>
+      <w:lvlJc w:val="left"/>
+      <w:pPr>
+        <w:ind w:left="1440" w:hanging="360"/>
+      </w:pPr>
+      <w:rPr>
+        <w:rFonts w:ascii="Symbol" w:hAnsi="Symbol" w:hint="default"/>
+      </w:rPr>
+    </w:lvl>
+    <w:lvl w:ilvl="1" w:tplc="04090003" w:tentative="1">
+      <w:start w:val="1"/>
+      <w:numFmt w:val="bullet"/>
+      <w:lvlText w:val="o"/>
+      <w:lvlJc w:val="left"/>
+      <w:pPr>
+        <w:ind w:left="2160" w:hanging="360"/>
+      </w:pPr>
+      <w:rPr>
+        <w:rFonts w:ascii="Courier New" w:hAnsi="Courier New" w:cs="Courier New" w:hint="default"/>
+      </w:rPr>
+    </w:lvl>
+    <w:lvl w:ilvl="2" w:tplc="04090005" w:tentative="1">
+      <w:start w:val="1"/>
+      <w:numFmt w:val="bullet"/>
+      <w:lvlText w:val=""/>
+      <w:lvlJc w:val="left"/>
+      <w:pPr>
+        <w:ind w:left="2880" w:hanging="360"/>
+      </w:pPr>
+      <w:rPr>
+        <w:rFonts w:ascii="Wingdings" w:hAnsi="Wingdings" w:hint="default"/>
+      </w:rPr>
+    </w:lvl>
+    <w:lvl w:ilvl="3" w:tplc="04090001" w:tentative="1">
+      <w:start w:val="1"/>
+      <w:numFmt w:val="bullet"/>
+      <w:lvlText w:val=""/>
+      <w:lvlJc w:val="left"/>
+      <w:pPr>
+        <w:ind w:left="3600" w:hanging="360"/>
+      </w:pPr>
+      <w:rPr>
+        <w:rFonts w:ascii="Symbol" w:hAnsi="Symbol" w:hint="default"/>
+      </w:rPr>
+    </w:lvl>
+    <w:lvl w:ilvl="4" w:tplc="04090003" w:tentative="1">
+      <w:start w:val="1"/>
+      <w:numFmt w:val="bullet"/>
+      <w:lvlText w:val="o"/>
+      <w:lvlJc w:val="left"/>
+      <w:pPr>
+        <w:ind w:left="4320" w:hanging="360"/>
+      </w:pPr>
+      <w:rPr>
+        <w:rFonts w:ascii="Courier New" w:hAnsi="Courier New" w:cs="Courier New" w:hint="default"/>
+      </w:rPr>
+    </w:lvl>
+    <w:lvl w:ilvl="5" w:tplc="04090005" w:tentative="1">
+      <w:start w:val="1"/>
+      <w:numFmt w:val="bullet"/>
+      <w:lvlText w:val=""/>
+      <w:lvlJc w:val="left"/>
+      <w:pPr>
+        <w:ind w:left="5040" w:hanging="360"/>
+      </w:pPr>
+      <w:rPr>
+        <w:rFonts w:ascii="Wingdings" w:hAnsi="Wingdings" w:hint="default"/>
+      </w:rPr>
+    </w:lvl>
+    <w:lvl w:ilvl="6" w:tplc="04090001" w:tentative="1">
+      <w:start w:val="1"/>
+      <w:numFmt w:val="bullet"/>
+      <w:lvlText w:val=""/>
+      <w:lvlJc w:val="left"/>
+      <w:pPr>
+        <w:ind w:left="5760" w:hanging="360"/>
+      </w:pPr>
+      <w:rPr>
+        <w:rFonts w:ascii="Symbol" w:hAnsi="Symbol" w:hint="default"/>
+      </w:rPr>
+    </w:lvl>
+    <w:lvl w:ilvl="7" w:tplc="04090003" w:tentative="1">
+      <w:start w:val="1"/>
+      <w:numFmt w:val="bullet"/>
+      <w:lvlText w:val="o"/>
+      <w:lvlJc w:val="left"/>
+      <w:pPr>
+        <w:ind w:left="6480" w:hanging="360"/>
+      </w:pPr>
+      <w:rPr>
+        <w:rFonts w:ascii="Courier New" w:hAnsi="Courier New" w:cs="Courier New" w:hint="default"/>
+      </w:rPr>
+    </w:lvl>
+    <w:lvl w:ilvl="8" w:tplc="04090005" w:tentative="1">
+      <w:start w:val="1"/>
+      <w:numFmt w:val="bullet"/>
+      <w:lvlText w:val=""/>
+      <w:lvlJc w:val="left"/>
+      <w:pPr>
+        <w:ind w:left="7200" w:hanging="360"/>
+      </w:pPr>
+      <w:rPr>
+        <w:rFonts w:ascii="Wingdings" w:hAnsi="Wingdings" w:hint="default"/>
+      </w:rPr>
+    </w:lvl>
+  </w:abstractNum>
+  <w:abstractNum w:abstractNumId="1" w15:restartNumberingAfterBreak="0">
+    <w:nsid w:val="44732494"/>
+    <w:multiLevelType w:val="hybridMultilevel"/>
+    <w:tmpl w:val="1E10BE58"/>
+    <w:lvl w:ilvl="0" w:tplc="0409000F">
+      <w:start w:val="1"/>
+      <w:numFmt w:val="decimal"/>
+      <w:lvlText w:val="%1."/>
+      <w:lvlJc w:val="left"/>
+      <w:pPr>
+        <w:ind w:left="1800" w:hanging="360"/>
+      </w:pPr>
+      <w:rPr>
+        <w:rFonts w:hint="default"/>
+      </w:rPr>
+    </w:lvl>
+    <w:lvl w:ilvl="1" w:tplc="04090019">
+      <w:start w:val="1"/>
+      <w:numFmt w:val="lowerLetter"/>
+      <w:lvlText w:val="%2."/>
+      <w:lvlJc w:val="left"/>
+      <w:pPr>
+        <w:ind w:left="990" w:hanging="360"/>
+      </w:pPr>
+    </w:lvl>
+    <w:lvl w:ilvl="2" w:tplc="04090001">
+      <w:start w:val="1"/>
+      <w:numFmt w:val="bullet"/>
+      <w:lvlText w:val=""/>
+      <w:lvlJc w:val="left"/>
+      <w:pPr>
+        <w:ind w:left="3420" w:hanging="360"/>
+      </w:pPr>
+      <w:rPr>
+        <w:rFonts w:ascii="Symbol" w:hAnsi="Symbol" w:hint="default"/>
+      </w:rPr>
+    </w:lvl>
+    <w:lvl w:ilvl="3" w:tplc="0409000F" w:tentative="1">
+      <w:start w:val="1"/>
+      <w:numFmt w:val="decimal"/>
+      <w:lvlText w:val="%4."/>
+      <w:lvlJc w:val="left"/>
+      <w:pPr>
+        <w:ind w:left="3960" w:hanging="360"/>
+      </w:pPr>
+    </w:lvl>
+    <w:lvl w:ilvl="4" w:tplc="04090019" w:tentative="1">
+      <w:start w:val="1"/>
+      <w:numFmt w:val="lowerLetter"/>
+      <w:lvlText w:val="%5."/>
+      <w:lvlJc w:val="left"/>
+      <w:pPr>
+        <w:ind w:left="4680" w:hanging="360"/>
+      </w:pPr>
+    </w:lvl>
+    <w:lvl w:ilvl="5" w:tplc="0409001B" w:tentative="1">
+      <w:start w:val="1"/>
+      <w:numFmt w:val="lowerRoman"/>
+      <w:lvlText w:val="%6."/>
+      <w:lvlJc w:val="right"/>
+      <w:pPr>
+        <w:ind w:left="5400" w:hanging="180"/>
+      </w:pPr>
+    </w:lvl>
+    <w:lvl w:ilvl="6" w:tplc="0409000F" w:tentative="1">
+      <w:start w:val="1"/>
+      <w:numFmt w:val="decimal"/>
+      <w:lvlText w:val="%7."/>
+      <w:lvlJc w:val="left"/>
+      <w:pPr>
+        <w:ind w:left="6120" w:hanging="360"/>
+      </w:pPr>
+    </w:lvl>
+    <w:lvl w:ilvl="7" w:tplc="04090019" w:tentative="1">
+      <w:start w:val="1"/>
+      <w:numFmt w:val="lowerLetter"/>
+      <w:lvlText w:val="%8."/>
+      <w:lvlJc w:val="left"/>
+      <w:pPr>
+        <w:ind w:left="6840" w:hanging="360"/>
+      </w:pPr>
+    </w:lvl>
+    <w:lvl w:ilvl="8" w:tplc="0409001B" w:tentative="1">
+      <w:start w:val="1"/>
+      <w:numFmt w:val="lowerRoman"/>
+      <w:lvlText w:val="%9."/>
+      <w:lvlJc w:val="right"/>
+      <w:pPr>
+        <w:ind w:left="7560" w:hanging="180"/>
+      </w:pPr>
+    </w:lvl>
+  </w:abstractNum>
+  <w:abstractNum w:abstractNumId="2" w15:restartNumberingAfterBreak="0">
+    <w:nsid w:val="6C4A21FD"/>
+    <w:multiLevelType w:val="hybridMultilevel"/>
+    <w:tmpl w:val="4BF2F2DA"/>
+    <w:lvl w:ilvl="0" w:tplc="04090001">
+      <w:start w:val="1"/>
+      <w:numFmt w:val="bullet"/>
+      <w:lvlText w:val=""/>
+      <w:lvlJc w:val="left"/>
+      <w:pPr>
+        <w:ind w:left="720" w:hanging="360"/>
+      </w:pPr>
+      <w:rPr>
+        <w:rFonts w:ascii="Symbol" w:hAnsi="Symbol" w:hint="default"/>
+      </w:rPr>
+    </w:lvl>
+    <w:lvl w:ilvl="1" w:tplc="04090003">
+      <w:start w:val="1"/>
+      <w:numFmt w:val="bullet"/>
+      <w:lvlText w:val="o"/>
+      <w:lvlJc w:val="left"/>
+      <w:pPr>
+        <w:ind w:left="1440" w:hanging="360"/>
+      </w:pPr>
+      <w:rPr>
+        <w:rFonts w:ascii="Courier New" w:hAnsi="Courier New" w:cs="Courier New" w:hint="default"/>
+      </w:rPr>
+    </w:lvl>
+    <w:lvl w:ilvl="2" w:tplc="04090005" w:tentative="1">
+      <w:start w:val="1"/>
+      <w:numFmt w:val="bullet"/>
+      <w:lvlText w:val=""/>
+      <w:lvlJc w:val="left"/>
+      <w:pPr>
+        <w:ind w:left="2160" w:hanging="360"/>
+      </w:pPr>
+      <w:rPr>
+        <w:rFonts w:ascii="Wingdings" w:hAnsi="Wingdings" w:hint="default"/>
+      </w:rPr>
+    </w:lvl>
+    <w:lvl w:ilvl="3" w:tplc="04090001" w:tentative="1">
+      <w:start w:val="1"/>
+      <w:numFmt w:val="bullet"/>
+      <w:lvlText w:val=""/>
+      <w:lvlJc w:val="left"/>
+      <w:pPr>
+        <w:ind w:left="2880" w:hanging="360"/>
+      </w:pPr>
+      <w:rPr>
+        <w:rFonts w:ascii="Symbol" w:hAnsi="Symbol" w:hint="default"/>
+      </w:rPr>
+    </w:lvl>
+    <w:lvl w:ilvl="4" w:tplc="04090003" w:tentative="1">
+      <w:start w:val="1"/>
+      <w:numFmt w:val="bullet"/>
+      <w:lvlText w:val="o"/>
+      <w:lvlJc w:val="left"/>
+      <w:pPr>
+        <w:ind w:left="3600" w:hanging="360"/>
+      </w:pPr>
+      <w:rPr>
+        <w:rFonts w:ascii="Courier New" w:hAnsi="Courier New" w:cs="Courier New" w:hint="default"/>
+      </w:rPr>
+    </w:lvl>
+    <w:lvl w:ilvl="5" w:tplc="04090005" w:tentative="1">
+      <w:start w:val="1"/>
+      <w:numFmt w:val="bullet"/>
+      <w:lvlText w:val=""/>
+      <w:lvlJc w:val="left"/>
+      <w:pPr>
+        <w:ind w:left="4320" w:hanging="360"/>
+      </w:pPr>
+      <w:rPr>
+        <w:rFonts w:ascii="Wingdings" w:hAnsi="Wingdings" w:hint="default"/>
+      </w:rPr>
+    </w:lvl>
+    <w:lvl w:ilvl="6" w:tplc="04090001" w:tentative="1">
+      <w:start w:val="1"/>
+      <w:numFmt w:val="bullet"/>
+      <w:lvlText w:val=""/>
+      <w:lvlJc w:val="left"/>
+      <w:pPr>
+        <w:ind w:left="5040" w:hanging="360"/>
+      </w:pPr>
+      <w:rPr>
+        <w:rFonts w:ascii="Symbol" w:hAnsi="Symbol" w:hint="default"/>
+      </w:rPr>
+    </w:lvl>
+    <w:lvl w:ilvl="7" w:tplc="04090003" w:tentative="1">
+      <w:start w:val="1"/>
+      <w:numFmt w:val="bullet"/>
+      <w:lvlText w:val="o"/>
+      <w:lvlJc w:val="left"/>
+      <w:pPr>
+        <w:ind w:left="5760" w:hanging="360"/>
+      </w:pPr>
+      <w:rPr>
+        <w:rFonts w:ascii="Courier New" w:hAnsi="Courier New" w:cs="Courier New" w:hint="default"/>
+      </w:rPr>
+    </w:lvl>
+    <w:lvl w:ilvl="8" w:tplc="04090005" w:tentative="1">
+      <w:start w:val="1"/>
+      <w:numFmt w:val="bullet"/>
+      <w:lvlText w:val=""/>
+      <w:lvlJc w:val="left"/>
+      <w:pPr>
+        <w:ind w:left="6480" w:hanging="360"/>
+      </w:pPr>
+      <w:rPr>
+        <w:rFonts w:ascii="Wingdings" w:hAnsi="Wingdings" w:hint="default"/>
+      </w:rPr>
+    </w:lvl>
+  </w:abstractNum>
+  <w:abstractNum w:abstractNumId="3" w15:restartNumberingAfterBreak="0">
+    <w:nsid w:val="6D6D48C0"/>
+    <w:multiLevelType w:val="hybridMultilevel"/>
+    <w:tmpl w:val="5F72124E"/>
+    <w:lvl w:ilvl="0" w:tplc="04090001">
+      <w:start w:val="1"/>
+      <w:numFmt w:val="bullet"/>
+      <w:lvlText w:val=""/>
+      <w:lvlJc w:val="left"/>
+      <w:pPr>
+        <w:ind w:left="720" w:hanging="360"/>
+      </w:pPr>
+      <w:rPr>
+        <w:rFonts w:ascii="Symbol" w:hAnsi="Symbol" w:hint="default"/>
+      </w:rPr>
+    </w:lvl>
+    <w:lvl w:ilvl="1" w:tplc="04090003" w:tentative="1">
+      <w:start w:val="1"/>
+      <w:numFmt w:val="bullet"/>
+      <w:lvlText w:val="o"/>
+      <w:lvlJc w:val="left"/>
+      <w:pPr>
+        <w:ind w:left="1440" w:hanging="360"/>
+      </w:pPr>
+      <w:rPr>
+        <w:rFonts w:ascii="Courier New" w:hAnsi="Courier New" w:cs="Courier New" w:hint="default"/>
+      </w:rPr>
+    </w:lvl>
+    <w:lvl w:ilvl="2" w:tplc="04090005" w:tentative="1">
+      <w:start w:val="1"/>
+      <w:numFmt w:val="bullet"/>
+      <w:lvlText w:val=""/>
+      <w:lvlJc w:val="left"/>
+      <w:pPr>
+        <w:ind w:left="2160" w:hanging="360"/>
+      </w:pPr>
+      <w:rPr>
+        <w:rFonts w:ascii="Wingdings" w:hAnsi="Wingdings" w:hint="default"/>
+      </w:rPr>
+    </w:lvl>
+    <w:lvl w:ilvl="3" w:tplc="04090001" w:tentative="1">
+      <w:start w:val="1"/>
+      <w:numFmt w:val="bullet"/>
+      <w:lvlText w:val=""/>
+      <w:lvlJc w:val="left"/>
+      <w:pPr>
+        <w:ind w:left="2880" w:hanging="360"/>
+      </w:pPr>
+      <w:rPr>
+        <w:rFonts w:ascii="Symbol" w:hAnsi="Symbol" w:hint="default"/>
+      </w:rPr>
+    </w:lvl>
+    <w:lvl w:ilvl="4" w:tplc="04090003" w:tentative="1">
+      <w:start w:val="1"/>
+      <w:numFmt w:val="bullet"/>
+      <w:lvlText w:val="o"/>
+      <w:lvlJc w:val="left"/>
+      <w:pPr>
+        <w:ind w:left="3600" w:hanging="360"/>
+      </w:pPr>
+      <w:rPr>
+        <w:rFonts w:ascii="Courier New" w:hAnsi="Courier New" w:cs="Courier New" w:hint="default"/>
+      </w:rPr>
+    </w:lvl>
+    <w:lvl w:ilvl="5" w:tplc="04090005" w:tentative="1">
+      <w:start w:val="1"/>
+      <w:numFmt w:val="bullet"/>
+      <w:lvlText w:val=""/>
+      <w:lvlJc w:val="left"/>
+      <w:pPr>
+        <w:ind w:left="4320" w:hanging="360"/>
+      </w:pPr>
+      <w:rPr>
+        <w:rFonts w:ascii="Wingdings" w:hAnsi="Wingdings" w:hint="default"/>
+      </w:rPr>
+    </w:lvl>
+    <w:lvl w:ilvl="6" w:tplc="04090001" w:tentative="1">
+      <w:start w:val="1"/>
+      <w:numFmt w:val="bullet"/>
+      <w:lvlText w:val=""/>
+      <w:lvlJc w:val="left"/>
+      <w:pPr>
+        <w:ind w:left="5040" w:hanging="360"/>
+      </w:pPr>
+      <w:rPr>
+        <w:rFonts w:ascii="Symbol" w:hAnsi="Symbol" w:hint="default"/>
+      </w:rPr>
+    </w:lvl>
+    <w:lvl w:ilvl="7" w:tplc="04090003" w:tentative="1">
+      <w:start w:val="1"/>
+      <w:numFmt w:val="bullet"/>
+      <w:lvlText w:val="o"/>
+      <w:lvlJc w:val="left"/>
+      <w:pPr>
+        <w:ind w:left="5760" w:hanging="360"/>
+      </w:pPr>
+      <w:rPr>
+        <w:rFonts w:ascii="Courier New" w:hAnsi="Courier New" w:cs="Courier New" w:hint="default"/>
+      </w:rPr>
+    </w:lvl>
+    <w:lvl w:ilvl="8" w:tplc="04090005" w:tentative="1">
+      <w:start w:val="1"/>
+      <w:numFmt w:val="bullet"/>
+      <w:lvlText w:val=""/>
+      <w:lvlJc w:val="left"/>
+      <w:pPr>
+        <w:ind w:left="6480" w:hanging="360"/>
+      </w:pPr>
+      <w:rPr>
+        <w:rFonts w:ascii="Wingdings" w:hAnsi="Wingdings" w:hint="default"/>
+      </w:rPr>
+    </w:lvl>
+  </w:abstractNum>
+  <w:num w:numId="1" w16cid:durableId="1506673024">
+    <w:abstractNumId w:val="1"/>
+  </w:num>
+  <w:num w:numId="2" w16cid:durableId="663363665">
+    <w:abstractNumId w:val="3"/>
+  </w:num>
+  <w:num w:numId="3" w16cid:durableId="807942874">
+    <w:abstractNumId w:val="2"/>
+  </w:num>
+  <w:num w:numId="4" w16cid:durableId="1113599519">
+    <w:abstractNumId w:val="0"/>
+  </w:num>
+</w:numbering>
 </file>
 
 <file path=word/styles.xml><?xml version="1.0" encoding="utf-8"?>
@@ -1622,6 +3334,59 @@
       <w:spacing w:val="5"/>
     </w:rPr>
   </w:style>
+  <w:style w:type="paragraph" w:styleId="Header">
+    <w:name w:val="header"/>
+    <w:basedOn w:val="Normal"/>
+    <w:link w:val="HeaderChar"/>
+    <w:uiPriority w:val="99"/>
+    <w:unhideWhenUsed/>
+    <w:rsid w:val="00C716D2"/>
+    <w:pPr>
+      <w:tabs>
+        <w:tab w:val="center" w:pos="4680"/>
+        <w:tab w:val="right" w:pos="9360"/>
+      </w:tabs>
+      <w:spacing w:after="0" w:line="240" w:lineRule="auto"/>
+    </w:pPr>
+  </w:style>
+  <w:style w:type="character" w:customStyle="1" w:styleId="HeaderChar">
+    <w:name w:val="Header Char"/>
+    <w:basedOn w:val="DefaultParagraphFont"/>
+    <w:link w:val="Header"/>
+    <w:uiPriority w:val="99"/>
+    <w:rsid w:val="00C716D2"/>
+  </w:style>
+  <w:style w:type="paragraph" w:styleId="Footer">
+    <w:name w:val="footer"/>
+    <w:basedOn w:val="Normal"/>
+    <w:link w:val="FooterChar"/>
+    <w:uiPriority w:val="99"/>
+    <w:unhideWhenUsed/>
+    <w:rsid w:val="00C716D2"/>
+    <w:pPr>
+      <w:tabs>
+        <w:tab w:val="center" w:pos="4680"/>
+        <w:tab w:val="right" w:pos="9360"/>
+      </w:tabs>
+      <w:spacing w:after="0" w:line="240" w:lineRule="auto"/>
+    </w:pPr>
+  </w:style>
+  <w:style w:type="character" w:customStyle="1" w:styleId="FooterChar">
+    <w:name w:val="Footer Char"/>
+    <w:basedOn w:val="DefaultParagraphFont"/>
+    <w:link w:val="Footer"/>
+    <w:uiPriority w:val="99"/>
+    <w:rsid w:val="00C716D2"/>
+  </w:style>
+  <w:style w:type="paragraph" w:styleId="NoSpacing">
+    <w:name w:val="No Spacing"/>
+    <w:uiPriority w:val="1"/>
+    <w:qFormat/>
+    <w:rsid w:val="008B7FA7"/>
+    <w:pPr>
+      <w:spacing w:after="0" w:line="240" w:lineRule="auto"/>
+    </w:pPr>
+  </w:style>
 </w:styles>
 </file>
 

</xml_diff>